<commit_message>
update layout all page
</commit_message>
<xml_diff>
--- a/BackUP/article/วิธีจัดการความโกรธ.docx
+++ b/BackUP/article/วิธีจัดการความโกรธ.docx
@@ -120,16 +120,6 @@
           <w:color w:val="060606"/>
         </w:rPr>
         <w:t xml:space="preserve"> </w:t>
-      </w:r>
-      <w:r>
-        <w:rPr>
-          <w:rFonts w:ascii="Helvetica Neue" w:hAnsi="Helvetica Neue" w:cs="Helvetica Neue"/>
-          <w:sz w:val="30"/>
-          <w:sz-cs w:val="30"/>
-          <w:spacing w:val="0"/>
-          <w:color w:val="060606"/>
-        </w:rPr>
-        <w:t xml:space="preserve"/>
       </w:r>
     </w:p>
     <w:p>

</xml_diff>